<commit_message>
added a few sentence to the evaluation
</commit_message>
<xml_diff>
--- a/project_recommender2021/Recommender_result_evaluation.docx
+++ b/project_recommender2021/Recommender_result_evaluation.docx
@@ -103,6 +103,24 @@
           <w:lang w:val="en-GB"/>
         </w:rPr>
         <w:t>Actors/ Directors: Ok, idea for some actors/ directors with a narrow role cast (e.g.: Jason Statham) -&gt; for diverse actors/ directors this may be worse (except if the user really likes them).</w:t>
+      </w:r>
+      <w:r>
+        <w:rPr>
+          <w:lang w:val="en-GB"/>
+        </w:rPr>
+        <w:t xml:space="preserve"> </w:t>
+      </w:r>
+      <w:r>
+        <w:rPr>
+          <w:lang w:val="en-GB"/>
+        </w:rPr>
+        <w:t xml:space="preserve"> </w:t>
+      </w:r>
+      <w:r>
+        <w:rPr>
+          <w:lang w:val="en-GB"/>
+        </w:rPr>
+        <w:t>Our evaluation also showed that there is often an overlap with films that have a large cast but have little in common with the plot.</w:t>
       </w:r>
     </w:p>
     <w:p>
@@ -255,7 +273,14 @@
         <w:rPr>
           <w:lang w:val="en-GB"/>
         </w:rPr>
-        <w:t xml:space="preserve">ALL algorithms: Here we used all the algorithms and assigned them a factor to weight them differently. We discovered that the results are solid, but it showed that even if we normalize the scores, it is hard to figure out how we should weigh the scores and if perhaps some scores are skewed after normalizing them. Example: if a movie has only 2 genre the score is either 0 0.5 or 1, which may or may not be a good thing if the score has such a big difference between the different options (may lead to </w:t>
+        <w:t xml:space="preserve">ALL algorithms: Here we used all the algorithms and assigned them a factor to weight them differently. We discovered that the results are solid, but it showed that even if we normalize the scores, it is hard to figure out how we should weigh the scores and if perhaps some scores are skewed after normalizing them. Example: if a movie has only 2 genre the score is either 0 0.5 or 1, </w:t>
+      </w:r>
+      <w:r>
+        <w:rPr>
+          <w:lang w:val="en-GB"/>
+        </w:rPr>
+        <w:lastRenderedPageBreak/>
+        <w:t xml:space="preserve">which may or may not be a good thing if the score has such a big difference between the different options (may lead to </w:t>
       </w:r>
       <w:r>
         <w:rPr>
@@ -281,8 +306,33 @@
         <w:rPr>
           <w:lang w:val="en-GB"/>
         </w:rPr>
-        <w:lastRenderedPageBreak/>
         <w:t>Another thing is some metrics may be similar and lead to overfitting of a specific variable.</w:t>
+      </w:r>
+    </w:p>
+    <w:p>
+      <w:pPr>
+        <w:spacing w:line="360" w:lineRule="auto"/>
+        <w:rPr>
+          <w:lang w:val="en-GB"/>
+        </w:rPr>
+      </w:pPr>
+      <w:r>
+        <w:rPr>
+          <w:lang w:val="en-GB"/>
+        </w:rPr>
+        <w:t>Nevertheless</w:t>
+      </w:r>
+      <w:r>
+        <w:rPr>
+          <w:lang w:val="en-GB"/>
+        </w:rPr>
+        <w:t>, it can be said that the combined approaches produced the best results for our selected films</w:t>
+      </w:r>
+      <w:r>
+        <w:rPr>
+          <w:lang w:val="en-GB"/>
+        </w:rPr>
+        <w:t xml:space="preserve">. </w:t>
       </w:r>
     </w:p>
     <w:p>
@@ -383,38 +433,15 @@
         </w:rPr>
         <w:t xml:space="preserve">: </w:t>
       </w:r>
-      <w:r>
-        <w:fldChar w:fldCharType="begin"/>
-      </w:r>
-      <w:r>
-        <w:rPr>
-          <w:lang w:val="en-GB"/>
-        </w:rPr>
-        <w:instrText xml:space="preserve"> HYPERLINK "https://en.wikipedia.org/wiki/The_</w:instrText>
-      </w:r>
-      <w:r>
-        <w:rPr>
-          <w:lang w:val="en-GB"/>
-        </w:rPr>
-        <w:instrText xml:space="preserve">Seven_Basic_Plots" </w:instrText>
-      </w:r>
-      <w:r>
-        <w:fldChar w:fldCharType="separate"/>
-      </w:r>
-      <w:r>
-        <w:rPr>
-          <w:rStyle w:val="Hyperlink"/>
-          <w:lang w:val="en-GB"/>
-        </w:rPr>
-        <w:t>https://en.wikipedia.org/wiki/The_Seven_Basic_Plots</w:t>
-      </w:r>
-      <w:r>
-        <w:rPr>
-          <w:rStyle w:val="Hyperlink"/>
-          <w:lang w:val="en-GB"/>
-        </w:rPr>
-        <w:fldChar w:fldCharType="end"/>
-      </w:r>
+      <w:hyperlink r:id="rId8" w:history="1">
+        <w:r>
+          <w:rPr>
+            <w:rStyle w:val="Hyperlink"/>
+            <w:lang w:val="en-GB"/>
+          </w:rPr>
+          <w:t>https://en.wikipedia.org/wiki/The_Seven_Basic_Plots</w:t>
+        </w:r>
+      </w:hyperlink>
     </w:p>
     <w:p>
       <w:pPr>
@@ -445,21 +472,7 @@
         <w:rPr>
           <w:lang w:val="en-GB"/>
         </w:rPr>
-        <w:t xml:space="preserve">Demographic information: Could be interesting because if </w:t>
-      </w:r>
-      <w:proofErr w:type="gramStart"/>
-      <w:r>
-        <w:rPr>
-          <w:lang w:val="en-GB"/>
-        </w:rPr>
-        <w:t>the majority of</w:t>
-      </w:r>
-      <w:proofErr w:type="gramEnd"/>
-      <w:r>
-        <w:rPr>
-          <w:lang w:val="en-GB"/>
-        </w:rPr>
-        <w:t xml:space="preserve"> the users of that demographic watched and like a movie this user would probably be interested in at least watching the movie, to be able to form their own opinion and participate in discussions.</w:t>
+        <w:t>Demographic information: Could be interesting because if the majority of the users of that demographic watched and like a movie this user would probably be interested in at least watching the movie, to be able to form their own opinion and participate in discussions.</w:t>
       </w:r>
       <w:r>
         <w:rPr>
@@ -470,8 +483,8 @@
       </w:r>
     </w:p>
     <w:sectPr>
-      <w:headerReference w:type="default" r:id="rId8"/>
-      <w:footerReference w:type="default" r:id="rId9"/>
+      <w:headerReference w:type="default" r:id="rId9"/>
+      <w:footerReference w:type="default" r:id="rId10"/>
       <w:pgSz w:w="11906" w:h="16838"/>
       <w:pgMar w:top="1417" w:right="1417" w:bottom="1134" w:left="1417" w:header="708" w:footer="708" w:gutter="0"/>
       <w:cols w:space="708"/>

</xml_diff>